<commit_message>
Update HW1_206393019_314628827_312333925 - 17.1120.docx
</commit_message>
<xml_diff>
--- a/HW1_206393019_314628827_312333925 - 17.1120.docx
+++ b/HW1_206393019_314628827_312333925 - 17.1120.docx
@@ -32,7 +32,25 @@
           <w:u w:val="single"/>
           <w:rtl/>
         </w:rPr>
-        <w:t>מגישים: נטע אמזלג, ויטל מרציאנו ועומרי הייט</w:t>
+        <w:t xml:space="preserve">מגישים: נטע אמזלג, ויטל </w:t>
+      </w:r>
+      <w:proofErr w:type="spellStart"/>
+      <w:r>
+        <w:rPr>
+          <w:rFonts w:asciiTheme="minorBidi" w:hAnsiTheme="minorBidi" w:cstheme="minorBidi"/>
+          <w:u w:val="single"/>
+          <w:rtl/>
+        </w:rPr>
+        <w:t>מרציאנו</w:t>
+      </w:r>
+      <w:proofErr w:type="spellEnd"/>
+      <w:r>
+        <w:rPr>
+          <w:rFonts w:asciiTheme="minorBidi" w:hAnsiTheme="minorBidi" w:cstheme="minorBidi"/>
+          <w:u w:val="single"/>
+          <w:rtl/>
+        </w:rPr>
+        <w:t xml:space="preserve"> ועומרי הייט</w:t>
       </w:r>
     </w:p>
     <w:p>
@@ -1065,7 +1083,27 @@
                 <w:rtl/>
               </w:rPr>
               <w:br/>
-              <w:t>לדוגמה – ביום א' בשעות 8:00-15:00 יצוין שיש צורך ב-4 קופאיות, 3 שליחים וכו'.</w:t>
+              <w:t xml:space="preserve">לדוגמה – ביום א' בשעות 8:00-15:00 יצוין שיש צורך ב-4 קופאיות, 3 שליחים </w:t>
+            </w:r>
+            <w:proofErr w:type="spellStart"/>
+            <w:r>
+              <w:rPr>
+                <w:rFonts w:asciiTheme="minorBidi" w:hAnsiTheme="minorBidi" w:cstheme="minorBidi"/>
+                <w:sz w:val="20"/>
+                <w:szCs w:val="20"/>
+                <w:rtl/>
+              </w:rPr>
+              <w:t>וכו</w:t>
+            </w:r>
+            <w:proofErr w:type="spellEnd"/>
+            <w:r>
+              <w:rPr>
+                <w:rFonts w:asciiTheme="minorBidi" w:hAnsiTheme="minorBidi" w:cstheme="minorBidi"/>
+                <w:sz w:val="20"/>
+                <w:szCs w:val="20"/>
+                <w:rtl/>
+              </w:rPr>
+              <w:t>'.</w:t>
             </w:r>
           </w:p>
         </w:tc>
@@ -1303,7 +1341,27 @@
                 <w:szCs w:val="20"/>
                 <w:rtl/>
               </w:rPr>
-              <w:t>במידה ויותר מדי עובדים הזינו את עצמם ליום בשבוע, המע' תפיק הצעה למנהל המחלקה לשיבוץ מיטבי של עובדיו באופן יחסי לכמות המשמרות שהעובד הציע ובהתאם לצרכי החנות</w:t>
+              <w:t xml:space="preserve">במידה ויותר מדי עובדים הזינו את עצמם ליום בשבוע, </w:t>
+            </w:r>
+            <w:proofErr w:type="spellStart"/>
+            <w:r>
+              <w:rPr>
+                <w:rFonts w:asciiTheme="minorBidi" w:hAnsiTheme="minorBidi" w:cstheme="minorBidi"/>
+                <w:sz w:val="20"/>
+                <w:szCs w:val="20"/>
+                <w:rtl/>
+              </w:rPr>
+              <w:t>המע</w:t>
+            </w:r>
+            <w:proofErr w:type="spellEnd"/>
+            <w:r>
+              <w:rPr>
+                <w:rFonts w:asciiTheme="minorBidi" w:hAnsiTheme="minorBidi" w:cstheme="minorBidi"/>
+                <w:sz w:val="20"/>
+                <w:szCs w:val="20"/>
+                <w:rtl/>
+              </w:rPr>
+              <w:t>' תפיק הצעה למנהל המחלקה לשיבוץ מיטבי של עובדיו באופן יחסי לכמות המשמרות שהעובד הציע ובהתאם לצרכי החנות</w:t>
             </w:r>
             <w:r>
               <w:rPr>
@@ -3955,7 +4013,23 @@
           <w:rFonts w:asciiTheme="minorBidi" w:hAnsiTheme="minorBidi" w:cstheme="minorBidi" w:hint="cs"/>
           <w:rtl/>
         </w:rPr>
-        <w:t xml:space="preserve"> המע'</w:t>
+        <w:t xml:space="preserve"> </w:t>
+      </w:r>
+      <w:proofErr w:type="spellStart"/>
+      <w:r>
+        <w:rPr>
+          <w:rFonts w:asciiTheme="minorBidi" w:hAnsiTheme="minorBidi" w:cstheme="minorBidi" w:hint="cs"/>
+          <w:rtl/>
+        </w:rPr>
+        <w:t>המע</w:t>
+      </w:r>
+      <w:proofErr w:type="spellEnd"/>
+      <w:r>
+        <w:rPr>
+          <w:rFonts w:asciiTheme="minorBidi" w:hAnsiTheme="minorBidi" w:cstheme="minorBidi" w:hint="cs"/>
+          <w:rtl/>
+        </w:rPr>
+        <w:t>'</w:t>
       </w:r>
       <w:r>
         <w:rPr>
@@ -7205,7 +7279,23 @@
           <w:rFonts w:asciiTheme="minorBidi" w:hAnsiTheme="minorBidi" w:cstheme="minorBidi" w:hint="cs"/>
           <w:rtl/>
         </w:rPr>
-        <w:t>שאלה פתוחה - מהן הצעותיך לשיפור הארגון בהיבט תיעוד מידע, עסקאות וכו'?</w:t>
+        <w:t xml:space="preserve">שאלה פתוחה - מהן הצעותיך לשיפור הארגון בהיבט תיעוד מידע, עסקאות </w:t>
+      </w:r>
+      <w:proofErr w:type="spellStart"/>
+      <w:r>
+        <w:rPr>
+          <w:rFonts w:asciiTheme="minorBidi" w:hAnsiTheme="minorBidi" w:cstheme="minorBidi" w:hint="cs"/>
+          <w:rtl/>
+        </w:rPr>
+        <w:t>וכו</w:t>
+      </w:r>
+      <w:proofErr w:type="spellEnd"/>
+      <w:r>
+        <w:rPr>
+          <w:rFonts w:asciiTheme="minorBidi" w:hAnsiTheme="minorBidi" w:cstheme="minorBidi" w:hint="cs"/>
+          <w:rtl/>
+        </w:rPr>
+        <w:t>'?</w:t>
       </w:r>
     </w:p>
     <w:p>
@@ -7641,6 +7731,7 @@
         </w:rPr>
         <w:t xml:space="preserve">גורים </w:t>
       </w:r>
+      <w:proofErr w:type="spellStart"/>
       <w:r>
         <w:rPr>
           <w:rFonts w:asciiTheme="minorBidi" w:hAnsiTheme="minorBidi" w:cstheme="minorBidi" w:hint="cs"/>
@@ -7648,6 +7739,7 @@
         </w:rPr>
         <w:t>וכו</w:t>
       </w:r>
+      <w:proofErr w:type="spellEnd"/>
       <w:r>
         <w:rPr>
           <w:rFonts w:asciiTheme="minorBidi" w:hAnsiTheme="minorBidi" w:cstheme="minorBidi"/>
@@ -7769,6 +7861,7 @@
         </w:rPr>
         <w:t xml:space="preserve"> לכל תהליך בארגון? מענה, טיפול מקצה לקצה בתיק לקוח </w:t>
       </w:r>
+      <w:proofErr w:type="spellStart"/>
       <w:r>
         <w:rPr>
           <w:rFonts w:asciiTheme="minorBidi" w:hAnsiTheme="minorBidi" w:cstheme="minorBidi" w:hint="cs"/>
@@ -7776,6 +7869,7 @@
         </w:rPr>
         <w:t>וכו</w:t>
       </w:r>
+      <w:proofErr w:type="spellEnd"/>
       <w:r>
         <w:rPr>
           <w:rFonts w:asciiTheme="minorBidi" w:hAnsiTheme="minorBidi" w:cstheme="minorBidi"/>
@@ -8370,6 +8464,7 @@
         </w:rPr>
         <w:t xml:space="preserve"> - </w:t>
       </w:r>
+      <w:proofErr w:type="spellStart"/>
       <w:r>
         <w:rPr>
           <w:rFonts w:asciiTheme="minorBidi" w:hAnsiTheme="minorBidi" w:cstheme="minorBidi"/>
@@ -8388,6 +8483,7 @@
         </w:rPr>
         <w:t>n</w:t>
       </w:r>
+      <w:proofErr w:type="spellEnd"/>
       <w:r>
         <w:rPr>
           <w:rFonts w:asciiTheme="minorBidi" w:hAnsiTheme="minorBidi" w:cstheme="minorBidi" w:hint="cs"/>
@@ -8459,7 +8555,15 @@
           <w:rFonts w:asciiTheme="minorBidi" w:hAnsiTheme="minorBidi" w:cstheme="minorBidi" w:hint="cs"/>
           <w:rtl/>
         </w:rPr>
-        <w:t xml:space="preserve"> כלל "ה</w:t>
+        <w:t xml:space="preserve"> כלל "</w:t>
+      </w:r>
+      <w:proofErr w:type="spellStart"/>
+      <w:r>
+        <w:rPr>
+          <w:rFonts w:asciiTheme="minorBidi" w:hAnsiTheme="minorBidi" w:cstheme="minorBidi" w:hint="cs"/>
+          <w:rtl/>
+        </w:rPr>
+        <w:t>ה</w:t>
       </w:r>
       <w:r>
         <w:rPr>
@@ -8468,6 +8572,7 @@
         </w:rPr>
         <w:t>לידים</w:t>
       </w:r>
+      <w:proofErr w:type="spellEnd"/>
       <w:r>
         <w:rPr>
           <w:rFonts w:asciiTheme="minorBidi" w:hAnsiTheme="minorBidi" w:cstheme="minorBidi" w:hint="cs"/>
@@ -8500,6 +8605,13 @@
           <w:rFonts w:asciiTheme="minorBidi" w:hAnsiTheme="minorBidi" w:cstheme="minorBidi" w:hint="cs"/>
           <w:rtl/>
         </w:rPr>
+        <w:t xml:space="preserve"> = לקוחות פוטנציאליים</w:t>
+      </w:r>
+      <w:r>
+        <w:rPr>
+          <w:rFonts w:asciiTheme="minorBidi" w:hAnsiTheme="minorBidi" w:cstheme="minorBidi" w:hint="cs"/>
+          <w:rtl/>
+        </w:rPr>
         <w:t xml:space="preserve">) </w:t>
       </w:r>
       <w:r>
@@ -8556,7 +8668,23 @@
           <w:rFonts w:asciiTheme="minorBidi" w:hAnsiTheme="minorBidi" w:cstheme="minorBidi" w:hint="cs"/>
           <w:rtl/>
         </w:rPr>
-        <w:t xml:space="preserve"> לידים, </w:t>
+        <w:t xml:space="preserve"> </w:t>
+      </w:r>
+      <w:proofErr w:type="spellStart"/>
+      <w:r>
+        <w:rPr>
+          <w:rFonts w:asciiTheme="minorBidi" w:hAnsiTheme="minorBidi" w:cstheme="minorBidi" w:hint="cs"/>
+          <w:rtl/>
+        </w:rPr>
+        <w:t>לידים</w:t>
+      </w:r>
+      <w:proofErr w:type="spellEnd"/>
+      <w:r>
+        <w:rPr>
+          <w:rFonts w:asciiTheme="minorBidi" w:hAnsiTheme="minorBidi" w:cstheme="minorBidi" w:hint="cs"/>
+          <w:rtl/>
+        </w:rPr>
+        <w:t xml:space="preserve">, </w:t>
       </w:r>
       <w:r>
         <w:rPr>
@@ -8757,7 +8885,23 @@
           <w:rFonts w:asciiTheme="minorBidi" w:hAnsiTheme="minorBidi" w:cstheme="minorBidi" w:hint="cs"/>
           <w:rtl/>
         </w:rPr>
-        <w:t xml:space="preserve">החברה שואפת לרכז את כלל ניהול ותיעוד המידע שלה במערכת אחת מרוכזת, בעלת תתי מערכות והרשאות משתמשים שונות, בניגוד למצב כיום שלידים מתועדים בקבצי </w:t>
+        <w:t xml:space="preserve">החברה שואפת לרכז את כלל ניהול ותיעוד המידע שלה במערכת אחת מרוכזת, בעלת תתי מערכות והרשאות משתמשים שונות, בניגוד למצב כיום </w:t>
+      </w:r>
+      <w:proofErr w:type="spellStart"/>
+      <w:r>
+        <w:rPr>
+          <w:rFonts w:asciiTheme="minorBidi" w:hAnsiTheme="minorBidi" w:cstheme="minorBidi" w:hint="cs"/>
+          <w:rtl/>
+        </w:rPr>
+        <w:t>שלידים</w:t>
+      </w:r>
+      <w:proofErr w:type="spellEnd"/>
+      <w:r>
+        <w:rPr>
+          <w:rFonts w:asciiTheme="minorBidi" w:hAnsiTheme="minorBidi" w:cstheme="minorBidi" w:hint="cs"/>
+          <w:rtl/>
+        </w:rPr>
+        <w:t xml:space="preserve"> מתועדים בקבצי </w:t>
       </w:r>
       <w:r>
         <w:rPr>
@@ -9209,7 +9353,23 @@
           <w:rFonts w:asciiTheme="minorBidi" w:hAnsiTheme="minorBidi" w:cstheme="minorBidi" w:hint="cs"/>
           <w:rtl/>
         </w:rPr>
-        <w:t xml:space="preserve"> במע' </w:t>
+        <w:t xml:space="preserve"> </w:t>
+      </w:r>
+      <w:proofErr w:type="spellStart"/>
+      <w:r>
+        <w:rPr>
+          <w:rFonts w:asciiTheme="minorBidi" w:hAnsiTheme="minorBidi" w:cstheme="minorBidi" w:hint="cs"/>
+          <w:rtl/>
+        </w:rPr>
+        <w:t>במע</w:t>
+      </w:r>
+      <w:proofErr w:type="spellEnd"/>
+      <w:r>
+        <w:rPr>
+          <w:rFonts w:asciiTheme="minorBidi" w:hAnsiTheme="minorBidi" w:cstheme="minorBidi" w:hint="cs"/>
+          <w:rtl/>
+        </w:rPr>
+        <w:t xml:space="preserve">' </w:t>
       </w:r>
       <w:r>
         <w:rPr>
@@ -9557,12 +9717,21 @@
           <w:rFonts w:asciiTheme="minorBidi" w:hAnsiTheme="minorBidi" w:cstheme="minorBidi"/>
         </w:rPr>
       </w:pPr>
-      <w:r>
-        <w:rPr>
-          <w:rFonts w:asciiTheme="minorBidi" w:hAnsiTheme="minorBidi" w:cstheme="minorBidi" w:hint="cs"/>
-          <w:rtl/>
-        </w:rPr>
-        <w:t xml:space="preserve">חזון לעוד 5 שנים </w:t>
+      <w:proofErr w:type="spellStart"/>
+      <w:r>
+        <w:rPr>
+          <w:rFonts w:asciiTheme="minorBidi" w:hAnsiTheme="minorBidi" w:cstheme="minorBidi" w:hint="cs"/>
+          <w:rtl/>
+        </w:rPr>
+        <w:t>חזון</w:t>
+      </w:r>
+      <w:proofErr w:type="spellEnd"/>
+      <w:r>
+        <w:rPr>
+          <w:rFonts w:asciiTheme="minorBidi" w:hAnsiTheme="minorBidi" w:cstheme="minorBidi" w:hint="cs"/>
+          <w:rtl/>
+        </w:rPr>
+        <w:t xml:space="preserve"> לעוד 5 שנים </w:t>
       </w:r>
       <w:r>
         <w:rPr>
@@ -9795,6 +9964,7 @@
         </w:rPr>
         <w:t>2 מערכות בשמות "</w:t>
       </w:r>
+      <w:proofErr w:type="spellStart"/>
       <w:r>
         <w:rPr>
           <w:rFonts w:asciiTheme="minorBidi" w:hAnsiTheme="minorBidi" w:cstheme="minorBidi" w:hint="cs"/>
@@ -9802,6 +9972,7 @@
         </w:rPr>
         <w:t>במבי</w:t>
       </w:r>
+      <w:proofErr w:type="spellEnd"/>
       <w:r>
         <w:rPr>
           <w:rFonts w:asciiTheme="minorBidi" w:hAnsiTheme="minorBidi" w:cstheme="minorBidi" w:hint="cs"/>
@@ -9823,6 +9994,7 @@
         </w:rPr>
         <w:t>-</w:t>
       </w:r>
+      <w:proofErr w:type="spellStart"/>
       <w:r>
         <w:rPr>
           <w:rFonts w:asciiTheme="minorBidi" w:hAnsiTheme="minorBidi" w:cstheme="minorBidi" w:hint="cs"/>
@@ -9835,6 +10007,7 @@
         </w:rPr>
         <w:t>abo</w:t>
       </w:r>
+      <w:proofErr w:type="spellEnd"/>
       <w:r>
         <w:rPr>
           <w:rFonts w:asciiTheme="minorBidi" w:hAnsiTheme="minorBidi" w:cstheme="minorBidi" w:hint="cs"/>
@@ -10040,7 +10213,23 @@
           <w:rFonts w:asciiTheme="minorBidi" w:hAnsiTheme="minorBidi" w:cstheme="minorBidi" w:hint="cs"/>
           <w:rtl/>
         </w:rPr>
-        <w:t>למערכת כליד. לא מ</w:t>
+        <w:t xml:space="preserve">למערכת </w:t>
+      </w:r>
+      <w:proofErr w:type="spellStart"/>
+      <w:r>
+        <w:rPr>
+          <w:rFonts w:asciiTheme="minorBidi" w:hAnsiTheme="minorBidi" w:cstheme="minorBidi" w:hint="cs"/>
+          <w:rtl/>
+        </w:rPr>
+        <w:t>כליד</w:t>
+      </w:r>
+      <w:proofErr w:type="spellEnd"/>
+      <w:r>
+        <w:rPr>
+          <w:rFonts w:asciiTheme="minorBidi" w:hAnsiTheme="minorBidi" w:cstheme="minorBidi" w:hint="cs"/>
+          <w:rtl/>
+        </w:rPr>
+        <w:t>. לא מ</w:t>
       </w:r>
       <w:r>
         <w:rPr>
@@ -10096,7 +10285,23 @@
           <w:rFonts w:asciiTheme="minorBidi" w:hAnsiTheme="minorBidi" w:cstheme="minorBidi" w:hint="cs"/>
           <w:rtl/>
         </w:rPr>
-        <w:t>רוב הפניות מגיעות מפייסבוק (אתר נחיתה), או מאתר</w:t>
+        <w:t xml:space="preserve">רוב הפניות מגיעות </w:t>
+      </w:r>
+      <w:proofErr w:type="spellStart"/>
+      <w:r>
+        <w:rPr>
+          <w:rFonts w:asciiTheme="minorBidi" w:hAnsiTheme="minorBidi" w:cstheme="minorBidi" w:hint="cs"/>
+          <w:rtl/>
+        </w:rPr>
+        <w:t>מפייסבוק</w:t>
+      </w:r>
+      <w:proofErr w:type="spellEnd"/>
+      <w:r>
+        <w:rPr>
+          <w:rFonts w:asciiTheme="minorBidi" w:hAnsiTheme="minorBidi" w:cstheme="minorBidi" w:hint="cs"/>
+          <w:rtl/>
+        </w:rPr>
+        <w:t xml:space="preserve"> (אתר נחיתה), או מאתר</w:t>
       </w:r>
       <w:r>
         <w:rPr>
@@ -10159,8 +10364,17 @@
           <w:rFonts w:asciiTheme="minorBidi" w:hAnsiTheme="minorBidi" w:cstheme="minorBidi" w:hint="cs"/>
           <w:rtl/>
         </w:rPr>
-        <w:t>, כגון אינסטגרם</w:t>
-      </w:r>
+        <w:t xml:space="preserve">, כגון </w:t>
+      </w:r>
+      <w:proofErr w:type="spellStart"/>
+      <w:r>
+        <w:rPr>
+          <w:rFonts w:asciiTheme="minorBidi" w:hAnsiTheme="minorBidi" w:cstheme="minorBidi" w:hint="cs"/>
+          <w:rtl/>
+        </w:rPr>
+        <w:t>אינסטגרם</w:t>
+      </w:r>
+      <w:proofErr w:type="spellEnd"/>
       <w:r>
         <w:rPr>
           <w:rFonts w:asciiTheme="minorBidi" w:hAnsiTheme="minorBidi" w:cstheme="minorBidi" w:hint="cs"/>
@@ -10315,8 +10529,17 @@
           <w:rFonts w:asciiTheme="minorBidi" w:hAnsiTheme="minorBidi" w:cstheme="minorBidi" w:hint="cs"/>
           <w:rtl/>
         </w:rPr>
-        <w:t>מענה לליד</w:t>
-      </w:r>
+        <w:t xml:space="preserve">מענה </w:t>
+      </w:r>
+      <w:proofErr w:type="spellStart"/>
+      <w:r>
+        <w:rPr>
+          <w:rFonts w:asciiTheme="minorBidi" w:hAnsiTheme="minorBidi" w:cstheme="minorBidi" w:hint="cs"/>
+          <w:rtl/>
+        </w:rPr>
+        <w:t>לליד</w:t>
+      </w:r>
+      <w:proofErr w:type="spellEnd"/>
       <w:r>
         <w:rPr>
           <w:rFonts w:asciiTheme="minorBidi" w:hAnsiTheme="minorBidi" w:cstheme="minorBidi" w:hint="cs"/>
@@ -10573,8 +10796,17 @@
           <w:rFonts w:asciiTheme="minorBidi" w:hAnsiTheme="minorBidi" w:cstheme="minorBidi" w:hint="cs"/>
           <w:rtl/>
         </w:rPr>
-        <w:t>שלא הוזנחו לידים</w:t>
-      </w:r>
+        <w:t xml:space="preserve">שלא הוזנחו </w:t>
+      </w:r>
+      <w:proofErr w:type="spellStart"/>
+      <w:r>
+        <w:rPr>
+          <w:rFonts w:asciiTheme="minorBidi" w:hAnsiTheme="minorBidi" w:cstheme="minorBidi" w:hint="cs"/>
+          <w:rtl/>
+        </w:rPr>
+        <w:t>לידים</w:t>
+      </w:r>
+      <w:proofErr w:type="spellEnd"/>
       <w:r>
         <w:rPr>
           <w:rFonts w:asciiTheme="minorBidi" w:hAnsiTheme="minorBidi" w:cstheme="minorBidi" w:hint="cs"/>
@@ -11029,8 +11261,17 @@
           <w:rFonts w:asciiTheme="minorBidi" w:hAnsiTheme="minorBidi" w:cstheme="minorBidi" w:hint="cs"/>
           <w:rtl/>
         </w:rPr>
-        <w:t xml:space="preserve"> במייל או הודעהף</w:t>
-      </w:r>
+        <w:t xml:space="preserve"> במייל או </w:t>
+      </w:r>
+      <w:proofErr w:type="spellStart"/>
+      <w:r>
+        <w:rPr>
+          <w:rFonts w:asciiTheme="minorBidi" w:hAnsiTheme="minorBidi" w:cstheme="minorBidi" w:hint="cs"/>
+          <w:rtl/>
+        </w:rPr>
+        <w:t>הודעהף</w:t>
+      </w:r>
+      <w:proofErr w:type="spellEnd"/>
       <w:r>
         <w:rPr>
           <w:rFonts w:asciiTheme="minorBidi" w:hAnsiTheme="minorBidi" w:cstheme="minorBidi" w:hint="cs"/>
@@ -11162,7 +11403,15 @@
           <w:rFonts w:asciiTheme="minorBidi" w:hAnsiTheme="minorBidi" w:cstheme="minorBidi" w:hint="cs"/>
           <w:rtl/>
         </w:rPr>
-        <w:t>סוף שנ</w:t>
+        <w:t xml:space="preserve">סוף </w:t>
+      </w:r>
+      <w:proofErr w:type="spellStart"/>
+      <w:r>
+        <w:rPr>
+          <w:rFonts w:asciiTheme="minorBidi" w:hAnsiTheme="minorBidi" w:cstheme="minorBidi" w:hint="cs"/>
+          <w:rtl/>
+        </w:rPr>
+        <w:t>שנ</w:t>
       </w:r>
       <w:r>
         <w:rPr>
@@ -11171,6 +11420,7 @@
         </w:rPr>
         <w:t>"ע</w:t>
       </w:r>
+      <w:proofErr w:type="spellEnd"/>
       <w:r>
         <w:rPr>
           <w:rFonts w:asciiTheme="minorBidi" w:hAnsiTheme="minorBidi" w:cstheme="minorBidi" w:hint="cs"/>
@@ -11183,7 +11433,23 @@
           <w:rFonts w:asciiTheme="minorBidi" w:hAnsiTheme="minorBidi" w:cstheme="minorBidi" w:hint="cs"/>
           <w:rtl/>
         </w:rPr>
-        <w:t>את כלל הלידים בכל נושא אל מול מידת ההצלחה בתיקים באמצעות טבלת</w:t>
+        <w:t xml:space="preserve">את כלל </w:t>
+      </w:r>
+      <w:proofErr w:type="spellStart"/>
+      <w:r>
+        <w:rPr>
+          <w:rFonts w:asciiTheme="minorBidi" w:hAnsiTheme="minorBidi" w:cstheme="minorBidi" w:hint="cs"/>
+          <w:rtl/>
+        </w:rPr>
+        <w:t>הלידים</w:t>
+      </w:r>
+      <w:proofErr w:type="spellEnd"/>
+      <w:r>
+        <w:rPr>
+          <w:rFonts w:asciiTheme="minorBidi" w:hAnsiTheme="minorBidi" w:cstheme="minorBidi" w:hint="cs"/>
+          <w:rtl/>
+        </w:rPr>
+        <w:t xml:space="preserve"> בכל נושא אל מול מידת ההצלחה בתיקים באמצעות טבלת</w:t>
       </w:r>
       <w:r>
         <w:rPr>
@@ -11359,12 +11625,14 @@
         </w:rPr>
         <w:t xml:space="preserve">, </w:t>
       </w:r>
+      <w:proofErr w:type="spellStart"/>
       <w:r>
         <w:rPr>
           <w:rFonts w:asciiTheme="minorBidi" w:hAnsiTheme="minorBidi" w:cstheme="minorBidi"/>
         </w:rPr>
         <w:t>Aloan</w:t>
       </w:r>
+      <w:proofErr w:type="spellEnd"/>
       <w:r>
         <w:rPr>
           <w:rFonts w:asciiTheme="minorBidi" w:hAnsiTheme="minorBidi" w:cstheme="minorBidi" w:hint="cs"/>
@@ -15658,6 +15926,7 @@
     <w:lsdException w:name="HTML Sample" w:semiHidden="1" w:unhideWhenUsed="1"/>
     <w:lsdException w:name="HTML Typewriter" w:semiHidden="1" w:unhideWhenUsed="1"/>
     <w:lsdException w:name="HTML Variable" w:semiHidden="1" w:unhideWhenUsed="1"/>
+    <w:lsdException w:name="Normal Table" w:semiHidden="1" w:unhideWhenUsed="1"/>
     <w:lsdException w:name="annotation subject" w:semiHidden="1" w:unhideWhenUsed="1"/>
     <w:lsdException w:name="No List" w:semiHidden="1" w:unhideWhenUsed="1"/>
     <w:lsdException w:name="Outline List 1" w:semiHidden="1" w:unhideWhenUsed="1"/>
@@ -15700,8 +15969,11 @@
     <w:lsdException w:name="Table Contemporary" w:semiHidden="1" w:unhideWhenUsed="1"/>
     <w:lsdException w:name="Table Elegant" w:semiHidden="1" w:unhideWhenUsed="1"/>
     <w:lsdException w:name="Table Professional" w:semiHidden="1" w:unhideWhenUsed="1"/>
+    <w:lsdException w:name="Table Subtle 1" w:semiHidden="1" w:unhideWhenUsed="1"/>
     <w:lsdException w:name="Table Subtle 2" w:semiHidden="1" w:unhideWhenUsed="1"/>
     <w:lsdException w:name="Table Web 1" w:semiHidden="1" w:unhideWhenUsed="1"/>
+    <w:lsdException w:name="Table Web 2" w:semiHidden="1" w:unhideWhenUsed="1"/>
+    <w:lsdException w:name="Table Web 3" w:semiHidden="1" w:unhideWhenUsed="1"/>
     <w:lsdException w:name="Balloon Text" w:semiHidden="1" w:unhideWhenUsed="1"/>
     <w:lsdException w:name="Table Grid" w:uiPriority="39"/>
     <w:lsdException w:name="Table Theme" w:semiHidden="1" w:unhideWhenUsed="1"/>
@@ -15943,6 +16215,7 @@
   <w:style w:type="character" w:default="1" w:styleId="DefaultParagraphFont">
     <w:name w:val="Default Paragraph Font"/>
     <w:uiPriority w:val="1"/>
+    <w:semiHidden/>
     <w:unhideWhenUsed/>
   </w:style>
   <w:style w:type="table" w:default="1" w:styleId="TableNormal">

</xml_diff>